<commit_message>
sending intro and discussion to KF
</commit_message>
<xml_diff>
--- a/introduction.docx
+++ b/introduction.docx
@@ -330,57 +330,73 @@
         <w:fldChar w:fldCharType="end"/>
       </w:r>
       <w:r>
+        <w:t>. Streamflows affect plant communities directly by causing flooding disturbance and driving variation in</w:t>
+      </w:r>
+      <w:r>
+        <w:t xml:space="preserve"> nutrient and</w:t>
+      </w:r>
+      <w:r>
+        <w:t xml:space="preserve"> moisture availability </w:t>
+      </w:r>
+      <w:r>
+        <w:fldChar w:fldCharType="begin" w:fldLock="1"/>
+      </w:r>
+      <w:r>
+        <w:instrText>ADDIN CSL_CITATION { "citationItems" : [ { "id" : "ITEM-1", "itemData" : { "author" : [ { "dropping-particle" : "", "family" : "Naiman", "given" : "RJ", "non-dropping-particle" : "", "parse-names" : false, "suffix" : "" }, { "dropping-particle" : "", "family" : "Decamps", "given" : "H", "non-dropping-particle" : "", "parse-names" : false, "suffix" : "" } ], "container-title" : "Annual Review of Ecology and Systematics", "id" : "ITEM-1", "issued" : { "date-parts" : [ [ "1997" ] ] }, "page" : "621-658", "title" : "The ecology of interfaces: riparian zones", "type" : "article-journal", "volume" : "28" }, "uris" : [ "http://www.mendeley.com/documents/?uuid=821533fd-1101-4871-a599-3d73df3f7603" ] } ], "mendeley" : { "formattedCitation" : "(Naiman and Decamps 1997)", "plainTextFormattedCitation" : "(Naiman and Decamps 1997)", "previouslyFormattedCitation" : "(Naiman and Decamps 1997)" }, "properties" : { "noteIndex" : 0 }, "schema" : "https://github.com/citation-style-language/schema/raw/master/csl-citation.json" }</w:instrText>
+      </w:r>
+      <w:r>
+        <w:fldChar w:fldCharType="separate"/>
+      </w:r>
+      <w:r>
+        <w:rPr>
+          <w:noProof/>
+        </w:rPr>
+        <w:t>(Naiman and Decamps 1997)</w:t>
+      </w:r>
+      <w:r>
+        <w:fldChar w:fldCharType="end"/>
+      </w:r>
+      <w:r>
+        <w:t xml:space="preserve">, as well as by interaction with geomorphic processes </w:t>
+      </w:r>
+      <w:r>
+        <w:fldChar w:fldCharType="begin" w:fldLock="1"/>
+      </w:r>
+      <w:r>
+        <w:instrText>ADDIN CSL_CITATION { "citationItems" : [ { "id" : "ITEM-1", "itemData" : { "DOI" : "10.1016/j.earscirev.2007.05.004", "ISSN" : "00128252", "author" : [ { "dropping-particle" : "", "family" : "Corenblit", "given" : "Dov", "non-dropping-particle" : "", "parse-names" : false, "suffix" : "" }, { "dropping-particle" : "", "family" : "Tabacchi", "given" : "Eric", "non-dropping-particle" : "", "parse-names" : false, "suffix" : "" }, { "dropping-particle" : "", "family" : "Steiger", "given" : "Johannes", "non-dropping-particle" : "", "parse-names" : false, "suffix" : "" }, { "dropping-particle" : "", "family" : "Gurnell", "given" : "Angela M.", "non-dropping-particle" : "", "parse-names" : false, "suffix" : "" } ], "container-title" : "Earth-Science Reviews", "id" : "ITEM-1", "issue" : "1-2", "issued" : { "date-parts" : [ [ "2007", "9" ] ] }, "page" : "56-86", "title" : "Reciprocal interactions and adjustments between fluvial landforms and vegetation dynamics in river corridors: A review of complementary approaches", "type" : "article-journal", "volume" : "84" }, "uris" : [ "http://www.mendeley.com/documents/?uuid=e7166492-d737-4a1a-bc6d-dbb536514658" ] } ], "mendeley" : { "formattedCitation" : "(Corenblit et al. 2007)", "plainTextFormattedCitation" : "(Corenblit et al. 2007)", "previouslyFormattedCitation" : "(Corenblit et al. 2007)" }, "properties" : { "noteIndex" : 0 }, "schema" : "https://github.com/citation-style-language/schema/raw/master/csl-citation.json" }</w:instrText>
+      </w:r>
+      <w:r>
+        <w:fldChar w:fldCharType="separate"/>
+      </w:r>
+      <w:r>
+        <w:rPr>
+          <w:noProof/>
+        </w:rPr>
+        <w:t>(Corenblit et al. 2007)</w:t>
+      </w:r>
+      <w:r>
+        <w:fldChar w:fldCharType="end"/>
+      </w:r>
+      <w:r>
         <w:t xml:space="preserve">. </w:t>
       </w:r>
-      <w:proofErr w:type="spellStart"/>
-      <w:r>
-        <w:t>Streamflows</w:t>
-      </w:r>
-      <w:proofErr w:type="spellEnd"/>
-      <w:r>
-        <w:t xml:space="preserve"> affect plant communities directly by causing flooding disturbance and driving variation in</w:t>
-      </w:r>
-      <w:r>
-        <w:t xml:space="preserve"> nutrient and</w:t>
-      </w:r>
-      <w:r>
-        <w:t xml:space="preserve"> moisture availability </w:t>
-      </w:r>
-      <w:r>
-        <w:fldChar w:fldCharType="begin" w:fldLock="1"/>
-      </w:r>
-      <w:r>
-        <w:instrText>ADDIN CSL_CITATION { "citationItems" : [ { "id" : "ITEM-1", "itemData" : { "author" : [ { "dropping-particle" : "", "family" : "Naiman", "given" : "RJ", "non-dropping-particle" : "", "parse-names" : false, "suffix" : "" }, { "dropping-particle" : "", "family" : "Decamps", "given" : "H", "non-dropping-particle" : "", "parse-names" : false, "suffix" : "" } ], "container-title" : "Annual Review of Ecology and Systematics", "id" : "ITEM-1", "issued" : { "date-parts" : [ [ "1997" ] ] }, "page" : "621-658", "title" : "The ecology of interfaces: riparian zones", "type" : "article-journal", "volume" : "28" }, "uris" : [ "http://www.mendeley.com/documents/?uuid=821533fd-1101-4871-a599-3d73df3f7603" ] } ], "mendeley" : { "formattedCitation" : "(Naiman and Decamps 1997)", "plainTextFormattedCitation" : "(Naiman and Decamps 1997)", "previouslyFormattedCitation" : "(Naiman and Decamps 1997)" }, "properties" : { "noteIndex" : 0 }, "schema" : "https://github.com/citation-style-language/schema/raw/master/csl-citation.json" }</w:instrText>
-      </w:r>
-      <w:r>
-        <w:fldChar w:fldCharType="separate"/>
-      </w:r>
-      <w:r>
-        <w:rPr>
-          <w:noProof/>
-        </w:rPr>
-        <w:t>(Naiman and Decamps 1997)</w:t>
-      </w:r>
-      <w:r>
-        <w:fldChar w:fldCharType="end"/>
-      </w:r>
-      <w:r>
-        <w:t xml:space="preserve">, as well as by interaction with geomorphic processes </w:t>
-      </w:r>
-      <w:r>
-        <w:fldChar w:fldCharType="begin" w:fldLock="1"/>
-      </w:r>
-      <w:r>
-        <w:instrText>ADDIN CSL_CITATION { "citationItems" : [ { "id" : "ITEM-1", "itemData" : { "DOI" : "10.1016/j.earscirev.2007.05.004", "ISSN" : "00128252", "author" : [ { "dropping-particle" : "", "family" : "Corenblit", "given" : "Dov", "non-dropping-particle" : "", "parse-names" : false, "suffix" : "" }, { "dropping-particle" : "", "family" : "Tabacchi", "given" : "Eric", "non-dropping-particle" : "", "parse-names" : false, "suffix" : "" }, { "dropping-particle" : "", "family" : "Steiger", "given" : "Johannes", "non-dropping-particle" : "", "parse-names" : false, "suffix" : "" }, { "dropping-particle" : "", "family" : "Gurnell", "given" : "Angela M.", "non-dropping-particle" : "", "parse-names" : false, "suffix" : "" } ], "container-title" : "Earth-Science Reviews", "id" : "ITEM-1", "issue" : "1-2", "issued" : { "date-parts" : [ [ "2007", "9" ] ] }, "page" : "56-86", "title" : "Reciprocal interactions and adjustments between fluvial landforms and vegetation dynamics in river corridors: A review of complementary approaches", "type" : "article-journal", "volume" : "84" }, "uris" : [ "http://www.mendeley.com/documents/?uuid=e7166492-d737-4a1a-bc6d-dbb536514658" ] } ], "mendeley" : { "formattedCitation" : "(Corenblit et al. 2007)", "plainTextFormattedCitation" : "(Corenblit et al. 2007)", "previouslyFormattedCitation" : "(Corenblit et al. 2007)" }, "properties" : { "noteIndex" : 0 }, "schema" : "https://github.com/citation-style-language/schema/raw/master/csl-citation.json" }</w:instrText>
-      </w:r>
-      <w:r>
-        <w:fldChar w:fldCharType="separate"/>
-      </w:r>
-      <w:r>
-        <w:rPr>
-          <w:noProof/>
-        </w:rPr>
-        <w:t>(Corenblit et al. 2007)</w:t>
+      <w:r>
+        <w:t xml:space="preserve">The inherently heterogeneous nature of fluvial interaction with vegetated landforms results in structurally complex, patchy landscapes containing strong energy and resource gradients </w:t>
+      </w:r>
+      <w:r>
+        <w:fldChar w:fldCharType="begin" w:fldLock="1"/>
+      </w:r>
+      <w:r>
+        <w:instrText>ADDIN CSL_CITATION { "citationItems" : [ { "id" : "ITEM-1", "itemData" : { "DOI" : "10.1007/0-387-24091-8_14", "ISBN" : "978-0-387-24089-3", "author" : [ { "dropping-particle" : "", "family" : "Naiman", "given" : "Robert J.", "non-dropping-particle" : "", "parse-names" : false, "suffix" : "" }, { "dropping-particle" : "", "family" : "Bechtold", "given" : "J.S.", "non-dropping-particle" : "", "parse-names" : false, "suffix" : "" }, { "dropping-particle" : "", "family" : "Drake", "given" : "D.", "non-dropping-particle" : "", "parse-names" : false, "suffix" : "" }, { "dropping-particle" : "", "family" : "J.J.Latterell", "given" : "", "non-dropping-particle" : "", "parse-names" : false, "suffix" : "" }, { "dropping-particle" : "", "family" : "O\u2019Keefe", "given" : "T.C.", "non-dropping-particle" : "", "parse-names" : false, "suffix" : "" }, { "dropping-particle" : "", "family" : "Balian", "given" : "E.a.", "non-dropping-particle" : "", "parse-names" : false, "suffix" : "" } ], "container-title" : "Ecosystem Function in Heterogeneous Landscapes", "id" : "ITEM-1", "issued" : { "date-parts" : [ [ "2005" ] ] }, "page" : "279-309", "title" : "Origins, patterns, and importance of heterogeneity in riparian systems", "type" : "article-journal" }, "uris" : [ "http://www.mendeley.com/documents/?uuid=40c4d560-ee04-4269-b3e6-c6484c9e80bd" ] } ], "mendeley" : { "formattedCitation" : "(Naiman et al. 2005)", "plainTextFormattedCitation" : "(Naiman et al. 2005)", "previouslyFormattedCitation" : "(Naiman et al. 2005)" }, "properties" : { "noteIndex" : 0 }, "schema" : "https://github.com/citation-style-language/schema/raw/master/csl-citation.json" }</w:instrText>
+      </w:r>
+      <w:r>
+        <w:fldChar w:fldCharType="separate"/>
+      </w:r>
+      <w:r>
+        <w:rPr>
+          <w:noProof/>
+        </w:rPr>
+        <w:t>(Naiman et al. 2005)</w:t>
       </w:r>
       <w:r>
         <w:fldChar w:fldCharType="end"/>
@@ -389,30 +405,6 @@
         <w:t xml:space="preserve">. </w:t>
       </w:r>
       <w:r>
-        <w:t xml:space="preserve">The inherently heterogeneous nature of fluvial interaction with vegetated landforms results in structurally complex, patchy landscapes containing strong energy and resource gradients </w:t>
-      </w:r>
-      <w:r>
-        <w:fldChar w:fldCharType="begin" w:fldLock="1"/>
-      </w:r>
-      <w:r>
-        <w:instrText>ADDIN CSL_CITATION { "citationItems" : [ { "id" : "ITEM-1", "itemData" : { "DOI" : "10.1007/0-387-24091-8_14", "ISBN" : "978-0-387-24089-3", "author" : [ { "dropping-particle" : "", "family" : "Naiman", "given" : "Robert J.", "non-dropping-particle" : "", "parse-names" : false, "suffix" : "" }, { "dropping-particle" : "", "family" : "Bechtold", "given" : "J.S.", "non-dropping-particle" : "", "parse-names" : false, "suffix" : "" }, { "dropping-particle" : "", "family" : "Drake", "given" : "D.", "non-dropping-particle" : "", "parse-names" : false, "suffix" : "" }, { "dropping-particle" : "", "family" : "J.J.Latterell", "given" : "", "non-dropping-particle" : "", "parse-names" : false, "suffix" : "" }, { "dropping-particle" : "", "family" : "O\u2019Keefe", "given" : "T.C.", "non-dropping-particle" : "", "parse-names" : false, "suffix" : "" }, { "dropping-particle" : "", "family" : "Balian", "given" : "E.a.", "non-dropping-particle" : "", "parse-names" : false, "suffix" : "" } ], "container-title" : "Ecosystem Function in Heterogeneous Landscapes", "id" : "ITEM-1", "issued" : { "date-parts" : [ [ "2005" ] ] }, "page" : "279-309", "title" : "Origins, patterns, and importance of heterogeneity in riparian systems", "type" : "article-journal" }, "uris" : [ "http://www.mendeley.com/documents/?uuid=40c4d560-ee04-4269-b3e6-c6484c9e80bd" ] } ], "mendeley" : { "formattedCitation" : "(Naiman et al. 2005)", "plainTextFormattedCitation" : "(Naiman et al. 2005)", "previouslyFormattedCitation" : "(Naiman et al. 2005)" }, "properties" : { "noteIndex" : 0 }, "schema" : "https://github.com/citation-style-language/schema/raw/master/csl-citation.json" }</w:instrText>
-      </w:r>
-      <w:r>
-        <w:fldChar w:fldCharType="separate"/>
-      </w:r>
-      <w:r>
-        <w:rPr>
-          <w:noProof/>
-        </w:rPr>
-        <w:t>(Naiman et al. 2005)</w:t>
-      </w:r>
-      <w:r>
-        <w:fldChar w:fldCharType="end"/>
-      </w:r>
-      <w:r>
-        <w:t xml:space="preserve">. </w:t>
-      </w:r>
-      <w:r>
         <w:t>Spatial and temporal heterogeneity in the magnitude, frequency, duration, timing, rates of change, and predictability of flow discharge</w:t>
       </w:r>
       <w:r>
@@ -443,15 +435,7 @@
         <w:t>eneous</w:t>
       </w:r>
       <w:r>
-        <w:t xml:space="preserve"> influence of </w:t>
-      </w:r>
-      <w:proofErr w:type="spellStart"/>
-      <w:r>
-        <w:t>streamflows</w:t>
-      </w:r>
-      <w:proofErr w:type="spellEnd"/>
-      <w:r>
-        <w:t xml:space="preserve"> on </w:t>
+        <w:t xml:space="preserve"> influence of streamflows on </w:t>
       </w:r>
       <w:r>
         <w:t>riparian patches</w:t>
@@ -613,17 +597,8 @@
         <w:t xml:space="preserve">insight into </w:t>
       </w:r>
       <w:r>
-        <w:t xml:space="preserve">the comparative </w:t>
-      </w:r>
-      <w:proofErr w:type="spellStart"/>
-      <w:r>
-        <w:t>hydroecology</w:t>
-      </w:r>
-      <w:proofErr w:type="spellEnd"/>
-      <w:r>
-        <w:t xml:space="preserve"> of </w:t>
-      </w:r>
-      <w:proofErr w:type="spellStart"/>
+        <w:t xml:space="preserve">the comparative hydroecology of </w:t>
+      </w:r>
       <w:r>
         <w:rPr>
           <w:i/>
@@ -631,7 +606,6 @@
         </w:rPr>
         <w:t>Populus</w:t>
       </w:r>
-      <w:proofErr w:type="spellEnd"/>
       <w:r>
         <w:t xml:space="preserve"> and </w:t>
       </w:r>
@@ -653,19 +627,11 @@
       <w:r>
         <w:t xml:space="preserve">. and invasive </w:t>
       </w:r>
-      <w:proofErr w:type="spellStart"/>
       <w:r>
         <w:rPr>
           <w:i/>
         </w:rPr>
-        <w:t>Tamarix</w:t>
-      </w:r>
-      <w:proofErr w:type="spellEnd"/>
-      <w:r>
-        <w:rPr>
-          <w:i/>
-        </w:rPr>
-        <w:t xml:space="preserve"> spp.</w:t>
+        <w:t>Tamarix spp.</w:t>
       </w:r>
       <w:r>
         <w:t xml:space="preserve"> in North American river systems  </w:t>
@@ -748,14 +714,12 @@
         </w:rPr>
         <w:t xml:space="preserve"> intersection between </w:t>
       </w:r>
-      <w:proofErr w:type="spellStart"/>
       <w:r>
         <w:rPr>
           <w:i/>
         </w:rPr>
         <w:t>hydroecology</w:t>
       </w:r>
-      <w:proofErr w:type="spellEnd"/>
       <w:r>
         <w:rPr>
           <w:i/>
@@ -979,13 +943,8 @@
         <w:spacing w:line="480" w:lineRule="auto"/>
         <w:jc w:val="both"/>
       </w:pPr>
-      <w:proofErr w:type="spellStart"/>
-      <w:r>
-        <w:t>Hydroecologically</w:t>
-      </w:r>
-      <w:proofErr w:type="spellEnd"/>
-      <w:r>
-        <w:t xml:space="preserve"> derived plant functional groups have been described for some time </w:t>
+      <w:r>
+        <w:t xml:space="preserve">Hydroecologically derived plant functional groups have been described for some time </w:t>
       </w:r>
       <w:r>
         <w:fldChar w:fldCharType="begin" w:fldLock="1"/>
@@ -1006,29 +965,10 @@
         <w:fldChar w:fldCharType="end"/>
       </w:r>
       <w:r>
-        <w:t xml:space="preserve">, but advances in quantitative plant ecology based on functional traits are only beginning to be applied to riparian systems. Notable early contributions to the </w:t>
-      </w:r>
-      <w:commentRangeStart w:id="0"/>
-      <w:r>
-        <w:t xml:space="preserve">quantitative riparian functional </w:t>
-      </w:r>
-      <w:proofErr w:type="spellStart"/>
-      <w:r>
-        <w:t>hydroecology</w:t>
-      </w:r>
-      <w:proofErr w:type="spellEnd"/>
-      <w:r>
-        <w:t xml:space="preserve"> literature </w:t>
-      </w:r>
-      <w:commentRangeEnd w:id="0"/>
-      <w:r>
-        <w:rPr>
-          <w:rStyle w:val="CommentReference"/>
-          <w:sz w:val="22"/>
-          <w:szCs w:val="22"/>
-        </w:rPr>
-        <w:commentReference w:id="0"/>
-      </w:r>
+        <w:t xml:space="preserve">, but advances in quantitative plant ecology based on functional traits are only beginning to be applied to riparian systems. Notable early contributions to the quantitative riparian functional hydroecology literature </w:t>
+      </w:r>
+      <w:bookmarkStart w:id="0" w:name="_GoBack"/>
+      <w:bookmarkEnd w:id="0"/>
       <w:r>
         <w:t xml:space="preserve">include discussion of variation in functional traits according </w:t>
       </w:r>
@@ -1055,12 +995,7 @@
         <w:fldChar w:fldCharType="end"/>
       </w:r>
       <w:r>
-        <w:t>, a</w:t>
-      </w:r>
-      <w:bookmarkStart w:id="1" w:name="_GoBack"/>
-      <w:bookmarkEnd w:id="1"/>
-      <w:r>
-        <w:t xml:space="preserve">nd evidence for reduced functional diversity trait in riparian wetlands in response to flow impoundment </w:t>
+        <w:t xml:space="preserve">, and evidence for reduced functional diversity trait in riparian wetlands in response to flow impoundment </w:t>
       </w:r>
       <w:r>
         <w:fldChar w:fldCharType="begin" w:fldLock="1"/>
@@ -1208,37 +1143,7 @@
         <w:t>, and as such, riparian management often takes place within this context of catchment modification.</w:t>
       </w:r>
       <w:r>
-        <w:t xml:space="preserve"> E</w:t>
-      </w:r>
-      <w:r>
-        <w:t xml:space="preserve">nvironmental homogenisation of riparian </w:t>
-      </w:r>
-      <w:r>
-        <w:t xml:space="preserve">landscapes </w:t>
-      </w:r>
-      <w:r>
-        <w:t>by flow modification, land-use change</w:t>
-      </w:r>
-      <w:r>
-        <w:t xml:space="preserve"> and</w:t>
-      </w:r>
-      <w:r>
-        <w:t xml:space="preserve"> </w:t>
-      </w:r>
-      <w:r>
-        <w:t>invasion by</w:t>
-      </w:r>
-      <w:r>
-        <w:t xml:space="preserve"> exotic </w:t>
-      </w:r>
-      <w:r>
-        <w:t xml:space="preserve">plants </w:t>
-      </w:r>
-      <w:r>
-        <w:t>has profound implica</w:t>
-      </w:r>
-      <w:r>
-        <w:t>tions for riparian biodiversity. Given the dominance of flow regime in riparian systems, flow modification likely to have the greatest impact, although anthropogenic stressors are typically not independent from each other. D</w:t>
+        <w:t xml:space="preserve"> Environmental homogenisation of riparian landscapes by flow modification, land-use change and invasion by exotic plants has profound implications for riparian biodiversity. Given the dominance of flow regime in riparian systems, flow modification likely to have the greatest impact, although anthropogenic stressors are typically not independent from each other. D</w:t>
       </w:r>
       <w:r>
         <w:t>a</w:t>
@@ -1292,13 +1197,8 @@
         <w:t>. Depend</w:t>
       </w:r>
       <w:r>
-        <w:t xml:space="preserve">ing on the magnitude of change, </w:t>
-      </w:r>
-      <w:proofErr w:type="spellStart"/>
-      <w:r>
-        <w:t>biogeomorphic</w:t>
-      </w:r>
-      <w:proofErr w:type="spellEnd"/>
+        <w:t>ing on the magnitude of change, biogeomorphic</w:t>
+      </w:r>
       <w:r>
         <w:t xml:space="preserve"> simplification and weedy invasion may occur downstream of dams</w:t>
       </w:r>
@@ -1659,10 +1559,7 @@
         <w:t xml:space="preserve"> vary between species</w:t>
       </w:r>
       <w:r>
-        <w:t xml:space="preserve">, and are often contingent on other environmental variables such as </w:t>
-      </w:r>
-      <w:r>
-        <w:t xml:space="preserve">availability of water and macronutrients </w:t>
+        <w:t xml:space="preserve">, and are often contingent on other environmental variables such as availability of water and macronutrients </w:t>
       </w:r>
       <w:r>
         <w:fldChar w:fldCharType="begin" w:fldLock="1"/>
@@ -1692,31 +1589,7 @@
         <w:jc w:val="both"/>
       </w:pPr>
       <w:r>
-        <w:t>P</w:t>
-      </w:r>
-      <w:r>
-        <w:t>lants</w:t>
-      </w:r>
-      <w:r>
-        <w:t xml:space="preserve"> growing adjacent to stream channels</w:t>
-      </w:r>
-      <w:r>
-        <w:t xml:space="preserve"> </w:t>
-      </w:r>
-      <w:r>
-        <w:t>enjoy</w:t>
-      </w:r>
-      <w:r>
-        <w:t xml:space="preserve"> the best access to water in the landscape</w:t>
-      </w:r>
-      <w:r>
-        <w:t>, but the privilege is not free</w:t>
-      </w:r>
-      <w:r>
-        <w:t xml:space="preserve">. </w:t>
-      </w:r>
-      <w:r>
-        <w:t xml:space="preserve">Along with exposure to flooding disturbance, most riparian plants must at some point endure </w:t>
+        <w:t xml:space="preserve">Plants growing adjacent to stream channels enjoy the best access to water in the landscape, but the privilege is not free. Along with exposure to flooding disturbance, most riparian plants must at some point endure </w:t>
       </w:r>
       <w:r>
         <w:t xml:space="preserve">waterlogging or </w:t>
@@ -1869,25 +1742,7 @@
         <w:rPr>
           <w:lang w:val="en-GB"/>
         </w:rPr>
-        <w:t>t</w:t>
-      </w:r>
-      <w:r>
-        <w:rPr>
-          <w:lang w:val="en-GB"/>
-        </w:rPr>
-        <w:t xml:space="preserve">he </w:t>
-      </w:r>
-      <w:r>
-        <w:rPr>
-          <w:lang w:val="en-GB"/>
-        </w:rPr>
-        <w:t>possibility that</w:t>
-      </w:r>
-      <w:r>
-        <w:rPr>
-          <w:lang w:val="en-GB"/>
-        </w:rPr>
-        <w:t xml:space="preserve"> e</w:t>
+        <w:t>the possibility that e</w:t>
       </w:r>
       <w:r>
         <w:rPr>
@@ -2019,16 +1874,7 @@
         <w:jc w:val="both"/>
       </w:pPr>
       <w:r>
-        <w:t>In this thesis, I set out to identify</w:t>
-      </w:r>
-      <w:r>
-        <w:t xml:space="preserve"> the</w:t>
-      </w:r>
-      <w:r>
-        <w:t xml:space="preserve"> fundamental relationships between</w:t>
-      </w:r>
-      <w:r>
-        <w:t xml:space="preserve"> riparian plant communities and the various environmental controls and stresses which define them. To this end, I used concepts </w:t>
+        <w:t xml:space="preserve">In this thesis, I set out to identify the fundamental relationships between riparian plant communities and the various environmental controls and stresses which define them. To this end, I used concepts </w:t>
       </w:r>
       <w:r>
         <w:t xml:space="preserve">                                                                                                                                                                                                                                                                                                                                                                                                                                                                                                                                                                                                                                                                                                                                                                                                                                                                                                                                                                                                                                                                                                                                                                                                                                                                                                                                                                                                                                                                                                                                                                                                                                                                                                                                                                                                                                                                                                                                                                                                                                                                                                                                 </w:t>
@@ -2126,37 +1972,6 @@
     </w:sectPr>
   </w:body>
 </w:document>
-</file>
-
-<file path=word/comments.xml><?xml version="1.0" encoding="utf-8"?>
-<w:comments xmlns:wpc="http://schemas.microsoft.com/office/word/2010/wordprocessingCanvas" xmlns:mc="http://schemas.openxmlformats.org/markup-compatibility/2006" xmlns:o="urn:schemas-microsoft-com:office:office" xmlns:r="http://schemas.openxmlformats.org/officeDocument/2006/relationships" xmlns:m="http://schemas.openxmlformats.org/officeDocument/2006/math" xmlns:v="urn:schemas-microsoft-com:vml" xmlns:wp14="http://schemas.microsoft.com/office/word/2010/wordprocessingDrawing" xmlns:wp="http://schemas.openxmlformats.org/drawingml/2006/wordprocessingDrawing" xmlns:w10="urn:schemas-microsoft-com:office:word" xmlns:w="http://schemas.openxmlformats.org/wordprocessingml/2006/main" xmlns:w14="http://schemas.microsoft.com/office/word/2010/wordml" xmlns:w15="http://schemas.microsoft.com/office/word/2012/wordml" xmlns:wpg="http://schemas.microsoft.com/office/word/2010/wordprocessingGroup" xmlns:wpi="http://schemas.microsoft.com/office/word/2010/wordprocessingInk" xmlns:wne="http://schemas.microsoft.com/office/word/2006/wordml" xmlns:wps="http://schemas.microsoft.com/office/word/2010/wordprocessingShape" mc:Ignorable="w14 w15 wp14">
-  <w:comment w:id="0" w:author="Faculty of Science" w:date="2015-08-05T13:32:00Z" w:initials="FoS">
-    <w:p>
-      <w:pPr>
-        <w:pStyle w:val="CommentText"/>
-      </w:pPr>
-      <w:r>
-        <w:rPr>
-          <w:rStyle w:val="CommentReference"/>
-        </w:rPr>
-        <w:annotationRef/>
-      </w:r>
-      <w:proofErr w:type="spellStart"/>
-      <w:proofErr w:type="gramStart"/>
-      <w:r>
-        <w:t>haha</w:t>
-      </w:r>
-      <w:proofErr w:type="spellEnd"/>
-      <w:proofErr w:type="gramEnd"/>
-    </w:p>
-  </w:comment>
-</w:comments>
-</file>
-
-<file path=word/commentsExtended.xml><?xml version="1.0" encoding="utf-8"?>
-<w15:commentsEx xmlns:wpc="http://schemas.microsoft.com/office/word/2010/wordprocessingCanvas" xmlns:mc="http://schemas.openxmlformats.org/markup-compatibility/2006" xmlns:o="urn:schemas-microsoft-com:office:office" xmlns:r="http://schemas.openxmlformats.org/officeDocument/2006/relationships" xmlns:m="http://schemas.openxmlformats.org/officeDocument/2006/math" xmlns:v="urn:schemas-microsoft-com:vml" xmlns:wp14="http://schemas.microsoft.com/office/word/2010/wordprocessingDrawing" xmlns:wp="http://schemas.openxmlformats.org/drawingml/2006/wordprocessingDrawing" xmlns:w10="urn:schemas-microsoft-com:office:word" xmlns:w="http://schemas.openxmlformats.org/wordprocessingml/2006/main" xmlns:w14="http://schemas.microsoft.com/office/word/2010/wordml" xmlns:w15="http://schemas.microsoft.com/office/word/2012/wordml" xmlns:wpg="http://schemas.microsoft.com/office/word/2010/wordprocessingGroup" xmlns:wpi="http://schemas.microsoft.com/office/word/2010/wordprocessingInk" xmlns:wne="http://schemas.microsoft.com/office/word/2006/wordml" xmlns:wps="http://schemas.microsoft.com/office/word/2010/wordprocessingShape" mc:Ignorable="w14 w15 wp14">
-  <w15:commentEx w15:paraId="15112CCB" w15:done="0"/>
-</w15:commentsEx>
 </file>
 
 <file path=word/numbering.xml><?xml version="1.0" encoding="utf-8"?>
@@ -2511,14 +2326,6 @@
     <w:abstractNumId w:val="0"/>
   </w:num>
 </w:numbering>
-</file>
-
-<file path=word/people.xml><?xml version="1.0" encoding="utf-8"?>
-<w15:people xmlns:wpc="http://schemas.microsoft.com/office/word/2010/wordprocessingCanvas" xmlns:mc="http://schemas.openxmlformats.org/markup-compatibility/2006" xmlns:o="urn:schemas-microsoft-com:office:office" xmlns:r="http://schemas.openxmlformats.org/officeDocument/2006/relationships" xmlns:m="http://schemas.openxmlformats.org/officeDocument/2006/math" xmlns:v="urn:schemas-microsoft-com:vml" xmlns:wp14="http://schemas.microsoft.com/office/word/2010/wordprocessingDrawing" xmlns:wp="http://schemas.openxmlformats.org/drawingml/2006/wordprocessingDrawing" xmlns:w10="urn:schemas-microsoft-com:office:word" xmlns:w="http://schemas.openxmlformats.org/wordprocessingml/2006/main" xmlns:w14="http://schemas.microsoft.com/office/word/2010/wordml" xmlns:w15="http://schemas.microsoft.com/office/word/2012/wordml" xmlns:wpg="http://schemas.microsoft.com/office/word/2010/wordprocessingGroup" xmlns:wpi="http://schemas.microsoft.com/office/word/2010/wordprocessingInk" xmlns:wne="http://schemas.microsoft.com/office/word/2006/wordml" xmlns:wps="http://schemas.microsoft.com/office/word/2010/wordprocessingShape" mc:Ignorable="w14 w15 wp14">
-  <w15:person w15:author="Faculty of Science">
-    <w15:presenceInfo w15:providerId="None" w15:userId="Faculty of Science"/>
-  </w15:person>
-</w15:people>
 </file>
 
 <file path=word/styles.xml><?xml version="1.0" encoding="utf-8"?>
@@ -2918,6 +2725,7 @@
   <w:style w:type="character" w:default="1" w:styleId="DefaultParagraphFont">
     <w:name w:val="Default Paragraph Font"/>
     <w:uiPriority w:val="1"/>
+    <w:semiHidden/>
     <w:unhideWhenUsed/>
   </w:style>
   <w:style w:type="table" w:default="1" w:styleId="TableNormal">
@@ -3319,7 +3127,7 @@
 </file>
 
 <file path=customXml/itemProps1.xml><?xml version="1.0" encoding="utf-8"?>
-<ds:datastoreItem xmlns:ds="http://schemas.openxmlformats.org/officeDocument/2006/customXml" ds:itemID="{99CF4AB0-A3C3-4958-BD4E-82E57D1F471A}">
+<ds:datastoreItem xmlns:ds="http://schemas.openxmlformats.org/officeDocument/2006/customXml" ds:itemID="{56F3F7B5-13D7-481B-BE04-91BC9C9C427B}">
   <ds:schemaRefs>
     <ds:schemaRef ds:uri="http://schemas.openxmlformats.org/officeDocument/2006/bibliography"/>
   </ds:schemaRefs>

</xml_diff>